<commit_message>
Implementation os string in java
</commit_message>
<xml_diff>
--- a/DSA/2.1 Strings/2.1 Implementation of Strings in Java - Audio #3261/string in java/Implementation of string in java.docx
+++ b/DSA/2.1 Strings/2.1 Implementation of Strings in Java - Audio #3261/string in java/Implementation of string in java.docx
@@ -2,6 +2,31 @@
 <file path=word/document.xml><?xml version="1.0" encoding="utf-8"?>
 <w:document xmlns:wpc="http://schemas.microsoft.com/office/word/2010/wordprocessingCanvas" xmlns:cx="http://schemas.microsoft.com/office/drawing/2014/chartex" xmlns:cx1="http://schemas.microsoft.com/office/drawing/2015/9/8/chartex" xmlns:cx2="http://schemas.microsoft.com/office/drawing/2015/10/21/chartex" xmlns:cx3="http://schemas.microsoft.com/office/drawing/2016/5/9/chartex" xmlns:cx4="http://schemas.microsoft.com/office/drawing/2016/5/10/chartex" xmlns:cx5="http://schemas.microsoft.com/office/drawing/2016/5/11/chartex" xmlns:cx6="http://schemas.microsoft.com/office/drawing/2016/5/12/chartex" xmlns:cx7="http://schemas.microsoft.com/office/drawing/2016/5/13/chartex" xmlns:cx8="http://schemas.microsoft.com/office/drawing/2016/5/14/chartex" xmlns:mc="http://schemas.openxmlformats.org/markup-compatibility/2006" xmlns:aink="http://schemas.microsoft.com/office/drawing/2016/ink" xmlns:am3d="http://schemas.microsoft.com/office/drawing/2017/model3d" xmlns:o="urn:schemas-microsoft-com:office:office" xmlns:r="http://schemas.openxmlformats.org/officeDocument/2006/relationships" xmlns:m="http://schemas.openxmlformats.org/officeDocument/2006/math" xmlns:v="urn:schemas-microsoft-com:vml" xmlns:wp14="http://schemas.microsoft.com/office/word/2010/wordprocessingDrawing" xmlns:wp="http://schemas.openxmlformats.org/drawingml/2006/wordprocessingDrawing" xmlns:w10="urn:schemas-microsoft-com:office:word" xmlns:w="http://schemas.openxmlformats.org/wordprocessingml/2006/main" xmlns:w14="http://schemas.microsoft.com/office/word/2010/wordml" xmlns:w15="http://schemas.microsoft.com/office/word/2012/wordml" xmlns:w16cex="http://schemas.microsoft.com/office/word/2018/wordml/cex" xmlns:w16cid="http://schemas.microsoft.com/office/word/2016/wordml/cid" xmlns:w16="http://schemas.microsoft.com/office/word/2018/wordml" xmlns:w16sdtdh="http://schemas.microsoft.com/office/word/2020/wordml/sdtdatahash" xmlns:w16se="http://schemas.microsoft.com/office/word/2015/wordml/symex" xmlns:wpg="http://schemas.microsoft.com/office/word/2010/wordprocessingGroup" xmlns:wpi="http://schemas.microsoft.com/office/word/2010/wordprocessingInk" xmlns:wne="http://schemas.microsoft.com/office/word/2006/wordml" xmlns:wps="http://schemas.microsoft.com/office/word/2010/wordprocessingShape" mc:Ignorable="w14 w15 w16se w16cid w16 w16cex w16sdtdh wp14">
   <w:body>
+    <w:p>
+      <w:pPr>
+        <w:pStyle w:val="NormalWeb"/>
+        <w:spacing w:before="0" w:beforeAutospacing="0" w:after="0" w:afterAutospacing="0"/>
+        <w:ind w:left="540"/>
+        <w:rPr>
+          <w:rFonts w:ascii="Calibri" w:hAnsi="Calibri" w:cs="Calibri"/>
+          <w:sz w:val="22"/>
+          <w:szCs w:val="22"/>
+          <w:vertAlign w:val="subscript"/>
+        </w:rPr>
+      </w:pPr>
+    </w:p>
+    <w:p>
+      <w:pPr>
+        <w:pStyle w:val="NormalWeb"/>
+        <w:spacing w:before="0" w:beforeAutospacing="0" w:after="0" w:afterAutospacing="0"/>
+        <w:ind w:left="540"/>
+        <w:rPr>
+          <w:rFonts w:ascii="Calibri" w:hAnsi="Calibri" w:cs="Calibri"/>
+          <w:sz w:val="22"/>
+          <w:szCs w:val="22"/>
+        </w:rPr>
+      </w:pPr>
+    </w:p>
     <w:p>
       <w:pPr>
         <w:pStyle w:val="NormalWeb"/>
@@ -71,6 +96,7 @@
         </w:drawing>
       </w:r>
     </w:p>
+    <w:bookmarkStart w:id="0" w:name="_Hlk85119207"/>
     <w:p>
       <w:pPr>
         <w:pStyle w:val="NormalWeb"/>
@@ -83,41 +109,59 @@
           <w:lang w:val="en-US"/>
         </w:rPr>
       </w:pPr>
-      <w:hyperlink r:id="rId5" w:history="1">
-        <w:r>
-          <w:rPr>
-            <w:rStyle w:val="Hyperlink"/>
-            <w:rFonts w:ascii="Calibri" w:hAnsi="Calibri" w:cs="Calibri"/>
-            <w:sz w:val="22"/>
-            <w:szCs w:val="22"/>
-            <w:lang w:val="en-US"/>
-          </w:rPr>
-          <w:t>Implementation of string in java    #</w:t>
-        </w:r>
-        <w:proofErr w:type="gramStart"/>
-        <w:r>
-          <w:rPr>
-            <w:rStyle w:val="Hyperlink"/>
-            <w:rFonts w:ascii="Calibri" w:hAnsi="Calibri" w:cs="Calibri"/>
-            <w:sz w:val="22"/>
-            <w:szCs w:val="22"/>
-            <w:lang w:val="en-US"/>
-          </w:rPr>
-          <w:t>GWOC  #</w:t>
-        </w:r>
-        <w:proofErr w:type="gramEnd"/>
-        <w:r>
-          <w:rPr>
-            <w:rStyle w:val="Hyperlink"/>
-            <w:rFonts w:ascii="Calibri" w:hAnsi="Calibri" w:cs="Calibri"/>
-            <w:sz w:val="22"/>
-            <w:szCs w:val="22"/>
-            <w:lang w:val="en-US"/>
-          </w:rPr>
-          <w:t>DSA</w:t>
-        </w:r>
-      </w:hyperlink>
+      <w:r>
+        <w:fldChar w:fldCharType="begin"/>
+      </w:r>
+      <w:r>
+        <w:instrText xml:space="preserve"> HYPERLINK "https://www.youtube.com/watch?v=5owa0m9Y5Ls" </w:instrText>
+      </w:r>
+      <w:r>
+        <w:fldChar w:fldCharType="separate"/>
+      </w:r>
+      <w:r>
+        <w:rPr>
+          <w:rStyle w:val="Hyperlink"/>
+          <w:rFonts w:ascii="Calibri" w:hAnsi="Calibri" w:cs="Calibri"/>
+          <w:sz w:val="22"/>
+          <w:szCs w:val="22"/>
+          <w:lang w:val="en-US"/>
+        </w:rPr>
+        <w:t>Implementation of string in java    #</w:t>
+      </w:r>
+      <w:proofErr w:type="gramStart"/>
+      <w:r>
+        <w:rPr>
+          <w:rStyle w:val="Hyperlink"/>
+          <w:rFonts w:ascii="Calibri" w:hAnsi="Calibri" w:cs="Calibri"/>
+          <w:sz w:val="22"/>
+          <w:szCs w:val="22"/>
+          <w:lang w:val="en-US"/>
+        </w:rPr>
+        <w:t>GWOC  #</w:t>
+      </w:r>
+      <w:proofErr w:type="gramEnd"/>
+      <w:r>
+        <w:rPr>
+          <w:rStyle w:val="Hyperlink"/>
+          <w:rFonts w:ascii="Calibri" w:hAnsi="Calibri" w:cs="Calibri"/>
+          <w:sz w:val="22"/>
+          <w:szCs w:val="22"/>
+          <w:lang w:val="en-US"/>
+        </w:rPr>
+        <w:t>DSA</w:t>
+      </w:r>
+      <w:r>
+        <w:rPr>
+          <w:rStyle w:val="Hyperlink"/>
+          <w:rFonts w:ascii="Calibri" w:hAnsi="Calibri" w:cs="Calibri"/>
+          <w:sz w:val="22"/>
+          <w:szCs w:val="22"/>
+          <w:lang w:val="en-US"/>
+        </w:rPr>
+        <w:fldChar w:fldCharType="end"/>
+      </w:r>
     </w:p>
+    <w:bookmarkEnd w:id="0"/>
     <w:p>
       <w:r>
         <w:br w:type="page"/>

</xml_diff>

<commit_message>
Adding Implementation of string in java #3261
</commit_message>
<xml_diff>
--- a/DSA/2.1 Strings/2.1 Implementation of Strings in Java - Audio #3261/string in java/Implementation of string in java.docx
+++ b/DSA/2.1 Strings/2.1 Implementation of Strings in Java - Audio #3261/string in java/Implementation of string in java.docx
@@ -9,11 +9,26 @@
         <w:ind w:left="540"/>
         <w:rPr>
           <w:rFonts w:ascii="Calibri" w:hAnsi="Calibri" w:cs="Calibri"/>
-          <w:sz w:val="22"/>
-          <w:szCs w:val="22"/>
+          <w:i/>
+          <w:iCs/>
+          <w:sz w:val="44"/>
+          <w:szCs w:val="44"/>
+          <w:u w:val="single"/>
           <w:vertAlign w:val="subscript"/>
         </w:rPr>
       </w:pPr>
+      <w:r>
+        <w:rPr>
+          <w:rFonts w:ascii="Calibri" w:hAnsi="Calibri" w:cs="Calibri"/>
+          <w:i/>
+          <w:iCs/>
+          <w:sz w:val="44"/>
+          <w:szCs w:val="44"/>
+          <w:u w:val="single"/>
+          <w:vertAlign w:val="subscript"/>
+        </w:rPr>
+        <w:t>Link for Implementation of string in java</w:t>
+      </w:r>
     </w:p>
     <w:p>
       <w:pPr>

</xml_diff>